<commit_message>
Update the Documentations Signed-off-by: firozahmedtsi <firoz.ahmed@tsi.com.bd>
</commit_message>
<xml_diff>
--- a/android/Documentation/AndroidProjectSetup Guide 1.0.0.docx
+++ b/android/Documentation/AndroidProjectSetup Guide 1.0.0.docx
@@ -2330,7 +2330,6 @@
           <w:shd w:val="clear" w:color="auto" w:fill="FFFFFF"/>
         </w:rPr>
       </w:pPr>
-      <w:bookmarkStart w:id="0" w:name="_GoBack"/>
       <w:r>
         <w:rPr>
           <w:rFonts w:eastAsia="Times New Roman" w:cstheme="minorHAnsi"/>
@@ -2380,7 +2379,6 @@
           </wp:inline>
         </w:drawing>
       </w:r>
-      <w:bookmarkEnd w:id="0"/>
     </w:p>
     <w:p>
       <w:pPr>
@@ -2659,6 +2657,7 @@
           <w:rFonts w:asciiTheme="minorHAnsi" w:eastAsia="Times New Roman" w:hAnsiTheme="minorHAnsi" w:cstheme="minorHAnsi"/>
           <w:b/>
           <w:color w:val="000000" w:themeColor="text1"/>
+          <w:shd w:val="clear" w:color="auto" w:fill="FFFFFF"/>
         </w:rPr>
       </w:pPr>
       <w:r>
@@ -2666,9 +2665,37 @@
           <w:rFonts w:asciiTheme="minorHAnsi" w:eastAsia="Times New Roman" w:hAnsiTheme="minorHAnsi" w:cstheme="minorHAnsi"/>
           <w:b/>
           <w:color w:val="000000" w:themeColor="text1"/>
+          <w:shd w:val="clear" w:color="auto" w:fill="FFFFFF"/>
         </w:rPr>
         <w:lastRenderedPageBreak/>
-        <w:t>Running Project in the Emulator:</w:t>
+        <w:t xml:space="preserve">Build and </w:t>
+      </w:r>
+      <w:r>
+        <w:rPr>
+          <w:rFonts w:asciiTheme="minorHAnsi" w:eastAsia="Times New Roman" w:hAnsiTheme="minorHAnsi" w:cstheme="minorHAnsi"/>
+          <w:b/>
+          <w:color w:val="000000" w:themeColor="text1"/>
+          <w:shd w:val="clear" w:color="auto" w:fill="FFFFFF"/>
+        </w:rPr>
+        <w:t>Run</w:t>
+      </w:r>
+      <w:r>
+        <w:rPr>
+          <w:rFonts w:asciiTheme="minorHAnsi" w:eastAsia="Times New Roman" w:hAnsiTheme="minorHAnsi" w:cstheme="minorHAnsi"/>
+          <w:b/>
+          <w:color w:val="000000" w:themeColor="text1"/>
+          <w:shd w:val="clear" w:color="auto" w:fill="FFFFFF"/>
+        </w:rPr>
+        <w:t xml:space="preserve"> the</w:t>
+      </w:r>
+      <w:r>
+        <w:rPr>
+          <w:rFonts w:asciiTheme="minorHAnsi" w:eastAsia="Times New Roman" w:hAnsiTheme="minorHAnsi" w:cstheme="minorHAnsi"/>
+          <w:b/>
+          <w:color w:val="000000" w:themeColor="text1"/>
+          <w:shd w:val="clear" w:color="auto" w:fill="FFFFFF"/>
+        </w:rPr>
+        <w:t xml:space="preserve"> Project in the Emulator</w:t>
       </w:r>
     </w:p>
     <w:p>
@@ -2679,7 +2706,6 @@
           <w:numId w:val="30"/>
         </w:numPr>
         <w:spacing w:before="100" w:beforeAutospacing="1" w:after="100" w:afterAutospacing="1" w:line="276" w:lineRule="auto"/>
-        <w:jc w:val="both"/>
         <w:rPr>
           <w:rFonts w:ascii="Times New Roman" w:eastAsia="Times New Roman" w:hAnsi="Times New Roman" w:cs="Times New Roman"/>
           <w:szCs w:val="24"/>
@@ -2690,7 +2716,7 @@
           <w:rFonts w:ascii="Times New Roman" w:eastAsia="Times New Roman" w:hAnsi="Times New Roman" w:cs="Times New Roman"/>
           <w:szCs w:val="24"/>
         </w:rPr>
-        <w:t xml:space="preserve">Check out the project from </w:t>
+        <w:t xml:space="preserve">Clone the </w:t>
       </w:r>
       <w:proofErr w:type="spellStart"/>
       <w:r>
@@ -2698,7 +2724,7 @@
           <w:rFonts w:ascii="Times New Roman" w:eastAsia="Times New Roman" w:hAnsi="Times New Roman" w:cs="Times New Roman"/>
           <w:szCs w:val="24"/>
         </w:rPr>
-        <w:t>Git</w:t>
+        <w:t>git</w:t>
       </w:r>
       <w:proofErr w:type="spellEnd"/>
       <w:r>
@@ -2706,164 +2732,40 @@
           <w:rFonts w:ascii="Times New Roman" w:eastAsia="Times New Roman" w:hAnsi="Times New Roman" w:cs="Times New Roman"/>
           <w:szCs w:val="24"/>
         </w:rPr>
-        <w:t>.</w:t>
-      </w:r>
-    </w:p>
-    <w:p>
-      <w:pPr>
-        <w:pStyle w:val="ListParagraph"/>
-        <w:numPr>
-          <w:ilvl w:val="0"/>
-          <w:numId w:val="30"/>
-        </w:numPr>
-        <w:spacing w:before="100" w:beforeAutospacing="1" w:after="100" w:afterAutospacing="1" w:line="276" w:lineRule="auto"/>
-        <w:jc w:val="both"/>
+        <w:t xml:space="preserve"> repository from </w:t>
+      </w:r>
+      <w:hyperlink r:id="rId25" w:history="1">
+        <w:r>
+          <w:rPr>
+            <w:rStyle w:val="Hyperlink"/>
+          </w:rPr>
+          <w:t>https://github.com/tsiAILAB/Plant-Pathology</w:t>
+        </w:r>
+      </w:hyperlink>
+      <w:r>
         <w:rPr>
           <w:rFonts w:ascii="Times New Roman" w:eastAsia="Times New Roman" w:hAnsi="Times New Roman" w:cs="Times New Roman"/>
           <w:szCs w:val="24"/>
         </w:rPr>
-      </w:pPr>
+        <w:t>.</w:t>
+      </w:r>
+      <w:r>
+        <w:rPr>
+          <w:noProof/>
+        </w:rPr>
+        <w:t xml:space="preserve"> </w:t>
+      </w:r>
       <w:r>
         <w:rPr>
           <w:rFonts w:ascii="Times New Roman" w:eastAsia="Times New Roman" w:hAnsi="Times New Roman" w:cs="Times New Roman"/>
+          <w:noProof/>
           <w:szCs w:val="24"/>
         </w:rPr>
-        <w:t>Open the project in android studio marked menu.</w:t>
-      </w:r>
-    </w:p>
-    <w:p>
-      <w:pPr>
-        <w:pStyle w:val="ListParagraph"/>
-        <w:numPr>
-          <w:ilvl w:val="0"/>
-          <w:numId w:val="30"/>
-        </w:numPr>
-        <w:spacing w:before="100" w:beforeAutospacing="1" w:after="100" w:afterAutospacing="1" w:line="276" w:lineRule="auto"/>
-        <w:jc w:val="center"/>
-        <w:rPr>
-          <w:rFonts w:ascii="Times New Roman" w:eastAsia="Times New Roman" w:hAnsi="Times New Roman" w:cs="Times New Roman"/>
-          <w:szCs w:val="24"/>
-        </w:rPr>
-      </w:pPr>
-      <w:r>
-        <w:rPr>
-          <w:rFonts w:ascii="Times New Roman" w:eastAsia="Times New Roman" w:hAnsi="Times New Roman" w:cs="Times New Roman"/>
-          <w:szCs w:val="24"/>
-        </w:rPr>
         <w:drawing>
-          <wp:inline distT="0" distB="0" distL="0" distR="0" wp14:anchorId="4414737C" wp14:editId="5F9F3C41">
-            <wp:extent cx="3025140" cy="2669241"/>
-            <wp:effectExtent l="0" t="0" r="3810" b="0"/>
-            <wp:docPr id="2" name="Picture 2"/>
-            <wp:cNvGraphicFramePr>
-              <a:graphicFrameLocks xmlns:a="http://schemas.openxmlformats.org/drawingml/2006/main" noChangeAspect="1"/>
-            </wp:cNvGraphicFramePr>
-            <a:graphic xmlns:a="http://schemas.openxmlformats.org/drawingml/2006/main">
-              <a:graphicData uri="http://schemas.openxmlformats.org/drawingml/2006/picture">
-                <pic:pic xmlns:pic="http://schemas.openxmlformats.org/drawingml/2006/picture">
-                  <pic:nvPicPr>
-                    <pic:cNvPr id="0" name=""/>
-                    <pic:cNvPicPr/>
-                  </pic:nvPicPr>
-                  <pic:blipFill>
-                    <a:blip r:embed="rId25"/>
-                    <a:stretch>
-                      <a:fillRect/>
-                    </a:stretch>
-                  </pic:blipFill>
-                  <pic:spPr>
-                    <a:xfrm>
-                      <a:off x="0" y="0"/>
-                      <a:ext cx="3025140" cy="2669241"/>
-                    </a:xfrm>
-                    <a:prstGeom prst="rect">
-                      <a:avLst/>
-                    </a:prstGeom>
-                  </pic:spPr>
-                </pic:pic>
-              </a:graphicData>
-            </a:graphic>
-          </wp:inline>
-        </w:drawing>
-      </w:r>
-    </w:p>
-    <w:p>
-      <w:pPr>
-        <w:pStyle w:val="ListParagraph"/>
-        <w:numPr>
-          <w:ilvl w:val="0"/>
-          <w:numId w:val="30"/>
-        </w:numPr>
-        <w:spacing w:before="100" w:beforeAutospacing="1" w:after="100" w:afterAutospacing="1" w:line="276" w:lineRule="auto"/>
-        <w:jc w:val="both"/>
-        <w:rPr>
-          <w:rFonts w:ascii="Times New Roman" w:eastAsia="Times New Roman" w:hAnsi="Times New Roman" w:cs="Times New Roman"/>
-          <w:szCs w:val="24"/>
-        </w:rPr>
-      </w:pPr>
-      <w:r>
-        <w:rPr>
-          <w:rFonts w:ascii="Times New Roman" w:eastAsia="Times New Roman" w:hAnsi="Times New Roman" w:cs="Times New Roman"/>
-          <w:szCs w:val="24"/>
-        </w:rPr>
-        <w:t xml:space="preserve">Select the project folder which is downloaded from </w:t>
-      </w:r>
-      <w:proofErr w:type="spellStart"/>
-      <w:r>
-        <w:rPr>
-          <w:rFonts w:ascii="Times New Roman" w:eastAsia="Times New Roman" w:hAnsi="Times New Roman" w:cs="Times New Roman"/>
-          <w:szCs w:val="24"/>
-        </w:rPr>
-        <w:t>Git</w:t>
-      </w:r>
-      <w:proofErr w:type="spellEnd"/>
-      <w:r>
-        <w:rPr>
-          <w:rFonts w:ascii="Times New Roman" w:eastAsia="Times New Roman" w:hAnsi="Times New Roman" w:cs="Times New Roman"/>
-          <w:szCs w:val="24"/>
-        </w:rPr>
-        <w:t xml:space="preserve"> repository. </w:t>
-      </w:r>
-    </w:p>
-    <w:p>
-      <w:pPr>
-        <w:pStyle w:val="ListParagraph"/>
-        <w:numPr>
-          <w:ilvl w:val="0"/>
-          <w:numId w:val="30"/>
-        </w:numPr>
-        <w:spacing w:before="100" w:beforeAutospacing="1" w:after="100" w:afterAutospacing="1" w:line="276" w:lineRule="auto"/>
-        <w:jc w:val="both"/>
-        <w:rPr>
-          <w:rFonts w:ascii="Times New Roman" w:eastAsia="Times New Roman" w:hAnsi="Times New Roman" w:cs="Times New Roman"/>
-          <w:szCs w:val="24"/>
-        </w:rPr>
-      </w:pPr>
-      <w:r>
-        <w:rPr>
-          <w:rFonts w:ascii="Times New Roman" w:eastAsia="Times New Roman" w:hAnsi="Times New Roman" w:cs="Times New Roman"/>
-          <w:szCs w:val="24"/>
-        </w:rPr>
-        <w:t xml:space="preserve">Then, click on the </w:t>
-      </w:r>
-      <w:r>
-        <w:rPr>
-          <w:rFonts w:ascii="Times New Roman" w:eastAsia="Times New Roman" w:hAnsi="Times New Roman" w:cs="Times New Roman"/>
-          <w:b/>
-          <w:szCs w:val="24"/>
-        </w:rPr>
-        <w:t xml:space="preserve">run icon </w:t>
-      </w:r>
-      <w:r>
-        <w:rPr>
-          <w:rFonts w:ascii="Times New Roman" w:hAnsi="Times New Roman" w:cs="Times New Roman"/>
-          <w:noProof/>
-        </w:rPr>
-        <w:drawing>
-          <wp:inline distT="0" distB="0" distL="0" distR="0" wp14:anchorId="240DE509" wp14:editId="4418407B">
-            <wp:extent cx="219075" cy="180975"/>
-            <wp:effectExtent l="0" t="0" r="9525" b="9525"/>
-            <wp:docPr id="3" name="Picture 3"/>
+          <wp:inline distT="0" distB="0" distL="0" distR="0" wp14:anchorId="6A499F88" wp14:editId="2AB94C50">
+            <wp:extent cx="5943600" cy="2875915"/>
+            <wp:effectExtent l="0" t="0" r="0" b="635"/>
+            <wp:docPr id="4" name="Picture 4"/>
             <wp:cNvGraphicFramePr>
               <a:graphicFrameLocks xmlns:a="http://schemas.openxmlformats.org/drawingml/2006/main" noChangeAspect="1"/>
             </wp:cNvGraphicFramePr>
@@ -2883,7 +2785,7 @@
                   <pic:spPr>
                     <a:xfrm>
                       <a:off x="0" y="0"/>
-                      <a:ext cx="219075" cy="180975"/>
+                      <a:ext cx="5943600" cy="2875915"/>
                     </a:xfrm>
                     <a:prstGeom prst="rect">
                       <a:avLst/>
@@ -2895,18 +2797,43 @@
           </wp:inline>
         </w:drawing>
       </w:r>
-      <w:r>
+    </w:p>
+    <w:p>
+      <w:pPr>
+        <w:pStyle w:val="ListParagraph"/>
+        <w:spacing w:before="100" w:beforeAutospacing="1" w:after="100" w:afterAutospacing="1" w:line="276" w:lineRule="auto"/>
+        <w:jc w:val="both"/>
+        <w:rPr>
+          <w:noProof/>
+        </w:rPr>
+      </w:pPr>
+      <w:r>
+        <w:rPr>
+          <w:noProof/>
+        </w:rPr>
+        <w:t xml:space="preserve">Please download the zip and extract. </w:t>
+      </w:r>
+    </w:p>
+    <w:p>
+      <w:pPr>
+        <w:pStyle w:val="ListParagraph"/>
+        <w:spacing w:before="100" w:beforeAutospacing="1" w:after="100" w:afterAutospacing="1" w:line="276" w:lineRule="auto"/>
+        <w:jc w:val="both"/>
         <w:rPr>
           <w:rFonts w:ascii="Times New Roman" w:eastAsia="Times New Roman" w:hAnsi="Times New Roman" w:cs="Times New Roman"/>
           <w:szCs w:val="24"/>
         </w:rPr>
-        <w:t xml:space="preserve"> to run the project in the device/emulator (show in the image given below).</w:t>
-      </w:r>
-    </w:p>
-    <w:p>
-      <w:pPr>
-        <w:spacing w:before="100" w:beforeAutospacing="1" w:after="100" w:afterAutospacing="1"/>
-        <w:jc w:val="center"/>
+      </w:pPr>
+    </w:p>
+    <w:p>
+      <w:pPr>
+        <w:pStyle w:val="ListParagraph"/>
+        <w:numPr>
+          <w:ilvl w:val="0"/>
+          <w:numId w:val="30"/>
+        </w:numPr>
+        <w:spacing w:before="100" w:beforeAutospacing="1" w:after="100" w:afterAutospacing="1" w:line="276" w:lineRule="auto"/>
+        <w:jc w:val="both"/>
         <w:rPr>
           <w:rFonts w:ascii="Times New Roman" w:eastAsia="Times New Roman" w:hAnsi="Times New Roman" w:cs="Times New Roman"/>
           <w:szCs w:val="24"/>
@@ -2914,14 +2841,37 @@
       </w:pPr>
       <w:r>
         <w:rPr>
-          <w:rFonts w:ascii="Times New Roman" w:hAnsi="Times New Roman" w:cs="Times New Roman"/>
+          <w:rFonts w:ascii="Times New Roman" w:eastAsia="Times New Roman" w:hAnsi="Times New Roman" w:cs="Times New Roman"/>
+          <w:szCs w:val="24"/>
+        </w:rPr>
+        <w:t>Open the project in android studio marked menu.</w:t>
+      </w:r>
+    </w:p>
+    <w:p>
+      <w:pPr>
+        <w:pStyle w:val="ListParagraph"/>
+        <w:numPr>
+          <w:ilvl w:val="0"/>
+          <w:numId w:val="30"/>
+        </w:numPr>
+        <w:spacing w:before="100" w:beforeAutospacing="1" w:after="100" w:afterAutospacing="1" w:line="276" w:lineRule="auto"/>
+        <w:jc w:val="center"/>
+        <w:rPr>
+          <w:rFonts w:ascii="Times New Roman" w:eastAsia="Times New Roman" w:hAnsi="Times New Roman" w:cs="Times New Roman"/>
+          <w:szCs w:val="24"/>
+        </w:rPr>
+      </w:pPr>
+      <w:r>
+        <w:rPr>
+          <w:rFonts w:ascii="Times New Roman" w:eastAsia="Times New Roman" w:hAnsi="Times New Roman" w:cs="Times New Roman"/>
           <w:noProof/>
+          <w:szCs w:val="24"/>
         </w:rPr>
         <w:drawing>
-          <wp:inline distT="0" distB="0" distL="0" distR="0" wp14:anchorId="37FE23E3" wp14:editId="2BB387D1">
-            <wp:extent cx="5943600" cy="435610"/>
-            <wp:effectExtent l="0" t="0" r="0" b="2540"/>
-            <wp:docPr id="1" name="Picture 1"/>
+          <wp:inline distT="0" distB="0" distL="0" distR="0" wp14:anchorId="4414737C" wp14:editId="5F9F3C41">
+            <wp:extent cx="3025140" cy="2669241"/>
+            <wp:effectExtent l="0" t="0" r="3810" b="0"/>
+            <wp:docPr id="2" name="Picture 2"/>
             <wp:cNvGraphicFramePr>
               <a:graphicFrameLocks xmlns:a="http://schemas.openxmlformats.org/drawingml/2006/main" noChangeAspect="1"/>
             </wp:cNvGraphicFramePr>
@@ -2941,6 +2891,203 @@
                   <pic:spPr>
                     <a:xfrm>
                       <a:off x="0" y="0"/>
+                      <a:ext cx="3025140" cy="2669241"/>
+                    </a:xfrm>
+                    <a:prstGeom prst="rect">
+                      <a:avLst/>
+                    </a:prstGeom>
+                  </pic:spPr>
+                </pic:pic>
+              </a:graphicData>
+            </a:graphic>
+          </wp:inline>
+        </w:drawing>
+      </w:r>
+    </w:p>
+    <w:p>
+      <w:pPr>
+        <w:pStyle w:val="ListParagraph"/>
+        <w:numPr>
+          <w:ilvl w:val="0"/>
+          <w:numId w:val="30"/>
+        </w:numPr>
+        <w:spacing w:before="100" w:beforeAutospacing="1" w:after="100" w:afterAutospacing="1" w:line="276" w:lineRule="auto"/>
+        <w:jc w:val="both"/>
+        <w:rPr>
+          <w:rFonts w:ascii="Times New Roman" w:eastAsia="Times New Roman" w:hAnsi="Times New Roman" w:cs="Times New Roman"/>
+          <w:szCs w:val="24"/>
+        </w:rPr>
+      </w:pPr>
+      <w:r>
+        <w:rPr>
+          <w:rFonts w:ascii="Times New Roman" w:eastAsia="Times New Roman" w:hAnsi="Times New Roman" w:cs="Times New Roman"/>
+          <w:szCs w:val="24"/>
+        </w:rPr>
+        <w:t xml:space="preserve">Select the project folder which is downloaded from </w:t>
+      </w:r>
+      <w:proofErr w:type="spellStart"/>
+      <w:r>
+        <w:rPr>
+          <w:rFonts w:ascii="Times New Roman" w:eastAsia="Times New Roman" w:hAnsi="Times New Roman" w:cs="Times New Roman"/>
+          <w:szCs w:val="24"/>
+        </w:rPr>
+        <w:t>Git</w:t>
+      </w:r>
+      <w:proofErr w:type="spellEnd"/>
+      <w:r>
+        <w:rPr>
+          <w:rFonts w:ascii="Times New Roman" w:eastAsia="Times New Roman" w:hAnsi="Times New Roman" w:cs="Times New Roman"/>
+          <w:szCs w:val="24"/>
+        </w:rPr>
+        <w:t xml:space="preserve"> repository. </w:t>
+      </w:r>
+      <w:r>
+        <w:rPr>
+          <w:rFonts w:ascii="Times New Roman" w:eastAsia="Times New Roman" w:hAnsi="Times New Roman" w:cs="Times New Roman"/>
+          <w:szCs w:val="24"/>
+        </w:rPr>
+        <w:t xml:space="preserve"> The project should be this location of coned GIT  “</w:t>
+      </w:r>
+      <w:r>
+        <w:rPr>
+          <w:rFonts w:ascii="Times New Roman" w:eastAsia="Times New Roman" w:hAnsi="Times New Roman" w:cs="Times New Roman"/>
+          <w:szCs w:val="24"/>
+        </w:rPr>
+        <w:t>\plant-pathology\android\</w:t>
+      </w:r>
+      <w:proofErr w:type="spellStart"/>
+      <w:r>
+        <w:rPr>
+          <w:rFonts w:ascii="Times New Roman" w:eastAsia="Times New Roman" w:hAnsi="Times New Roman" w:cs="Times New Roman"/>
+          <w:szCs w:val="24"/>
+        </w:rPr>
+        <w:t>PlantDiagnosisSystem</w:t>
+      </w:r>
+      <w:proofErr w:type="spellEnd"/>
+      <w:r>
+        <w:rPr>
+          <w:rFonts w:ascii="Times New Roman" w:eastAsia="Times New Roman" w:hAnsi="Times New Roman" w:cs="Times New Roman"/>
+          <w:szCs w:val="24"/>
+        </w:rPr>
+        <w:t xml:space="preserve">” </w:t>
+      </w:r>
+    </w:p>
+    <w:p>
+      <w:pPr>
+        <w:pStyle w:val="ListParagraph"/>
+        <w:numPr>
+          <w:ilvl w:val="0"/>
+          <w:numId w:val="30"/>
+        </w:numPr>
+        <w:spacing w:before="100" w:beforeAutospacing="1" w:after="100" w:afterAutospacing="1" w:line="276" w:lineRule="auto"/>
+        <w:jc w:val="both"/>
+        <w:rPr>
+          <w:rFonts w:ascii="Times New Roman" w:eastAsia="Times New Roman" w:hAnsi="Times New Roman" w:cs="Times New Roman"/>
+          <w:szCs w:val="24"/>
+        </w:rPr>
+      </w:pPr>
+      <w:r>
+        <w:rPr>
+          <w:rFonts w:ascii="Times New Roman" w:eastAsia="Times New Roman" w:hAnsi="Times New Roman" w:cs="Times New Roman"/>
+          <w:szCs w:val="24"/>
+        </w:rPr>
+        <w:t xml:space="preserve">Then, click on the </w:t>
+      </w:r>
+      <w:r>
+        <w:rPr>
+          <w:rFonts w:ascii="Times New Roman" w:eastAsia="Times New Roman" w:hAnsi="Times New Roman" w:cs="Times New Roman"/>
+          <w:b/>
+          <w:szCs w:val="24"/>
+        </w:rPr>
+        <w:t xml:space="preserve">run icon </w:t>
+      </w:r>
+      <w:r>
+        <w:rPr>
+          <w:rFonts w:ascii="Times New Roman" w:hAnsi="Times New Roman" w:cs="Times New Roman"/>
+          <w:noProof/>
+        </w:rPr>
+        <w:drawing>
+          <wp:inline distT="0" distB="0" distL="0" distR="0" wp14:anchorId="240DE509" wp14:editId="4418407B">
+            <wp:extent cx="219075" cy="180975"/>
+            <wp:effectExtent l="0" t="0" r="9525" b="9525"/>
+            <wp:docPr id="3" name="Picture 3"/>
+            <wp:cNvGraphicFramePr>
+              <a:graphicFrameLocks xmlns:a="http://schemas.openxmlformats.org/drawingml/2006/main" noChangeAspect="1"/>
+            </wp:cNvGraphicFramePr>
+            <a:graphic xmlns:a="http://schemas.openxmlformats.org/drawingml/2006/main">
+              <a:graphicData uri="http://schemas.openxmlformats.org/drawingml/2006/picture">
+                <pic:pic xmlns:pic="http://schemas.openxmlformats.org/drawingml/2006/picture">
+                  <pic:nvPicPr>
+                    <pic:cNvPr id="0" name=""/>
+                    <pic:cNvPicPr/>
+                  </pic:nvPicPr>
+                  <pic:blipFill>
+                    <a:blip r:embed="rId28"/>
+                    <a:stretch>
+                      <a:fillRect/>
+                    </a:stretch>
+                  </pic:blipFill>
+                  <pic:spPr>
+                    <a:xfrm>
+                      <a:off x="0" y="0"/>
+                      <a:ext cx="219075" cy="180975"/>
+                    </a:xfrm>
+                    <a:prstGeom prst="rect">
+                      <a:avLst/>
+                    </a:prstGeom>
+                  </pic:spPr>
+                </pic:pic>
+              </a:graphicData>
+            </a:graphic>
+          </wp:inline>
+        </w:drawing>
+      </w:r>
+      <w:r>
+        <w:rPr>
+          <w:rFonts w:ascii="Times New Roman" w:eastAsia="Times New Roman" w:hAnsi="Times New Roman" w:cs="Times New Roman"/>
+          <w:szCs w:val="24"/>
+        </w:rPr>
+        <w:t xml:space="preserve"> to run the project in the device/emulator (show in the image given below).</w:t>
+      </w:r>
+    </w:p>
+    <w:p>
+      <w:pPr>
+        <w:spacing w:before="100" w:beforeAutospacing="1" w:after="100" w:afterAutospacing="1"/>
+        <w:jc w:val="center"/>
+        <w:rPr>
+          <w:rFonts w:ascii="Times New Roman" w:eastAsia="Times New Roman" w:hAnsi="Times New Roman" w:cs="Times New Roman"/>
+          <w:szCs w:val="24"/>
+        </w:rPr>
+      </w:pPr>
+      <w:r>
+        <w:rPr>
+          <w:rFonts w:ascii="Times New Roman" w:hAnsi="Times New Roman" w:cs="Times New Roman"/>
+          <w:noProof/>
+        </w:rPr>
+        <w:drawing>
+          <wp:inline distT="0" distB="0" distL="0" distR="0" wp14:anchorId="37FE23E3" wp14:editId="2BB387D1">
+            <wp:extent cx="5943600" cy="435610"/>
+            <wp:effectExtent l="0" t="0" r="0" b="2540"/>
+            <wp:docPr id="1" name="Picture 1"/>
+            <wp:cNvGraphicFramePr>
+              <a:graphicFrameLocks xmlns:a="http://schemas.openxmlformats.org/drawingml/2006/main" noChangeAspect="1"/>
+            </wp:cNvGraphicFramePr>
+            <a:graphic xmlns:a="http://schemas.openxmlformats.org/drawingml/2006/main">
+              <a:graphicData uri="http://schemas.openxmlformats.org/drawingml/2006/picture">
+                <pic:pic xmlns:pic="http://schemas.openxmlformats.org/drawingml/2006/picture">
+                  <pic:nvPicPr>
+                    <pic:cNvPr id="0" name=""/>
+                    <pic:cNvPicPr/>
+                  </pic:nvPicPr>
+                  <pic:blipFill>
+                    <a:blip r:embed="rId29"/>
+                    <a:stretch>
+                      <a:fillRect/>
+                    </a:stretch>
+                  </pic:blipFill>
+                  <pic:spPr>
+                    <a:xfrm>
+                      <a:off x="0" y="0"/>
                       <a:ext cx="5943600" cy="435610"/>
                     </a:xfrm>
                     <a:prstGeom prst="rect">
@@ -2976,6 +3123,7 @@
           <w:rFonts w:ascii="Times New Roman" w:eastAsiaTheme="minorHAnsi" w:hAnsi="Times New Roman" w:cs="Times New Roman"/>
           <w:color w:val="000000" w:themeColor="text1"/>
         </w:rPr>
+        <w:lastRenderedPageBreak/>
         <w:t>Then the project will successfully run in the Emulator/device which is selected from this dropdown</w:t>
       </w:r>
       <w:r>
@@ -3004,8 +3152,8 @@
         </w:rPr>
         <w:drawing>
           <wp:inline distT="0" distB="0" distL="0" distR="0" wp14:anchorId="16316EFB" wp14:editId="017B47DD">
-            <wp:extent cx="1897115" cy="1447800"/>
-            <wp:effectExtent l="0" t="0" r="8255" b="0"/>
+            <wp:extent cx="1895475" cy="1352550"/>
+            <wp:effectExtent l="0" t="0" r="0" b="0"/>
             <wp:docPr id="9" name="Picture 9"/>
             <wp:cNvGraphicFramePr>
               <a:graphicFrameLocks xmlns:a="http://schemas.openxmlformats.org/drawingml/2006/main" noChangeAspect="1"/>
@@ -3018,14 +3166,14 @@
                     <pic:cNvPicPr/>
                   </pic:nvPicPr>
                   <pic:blipFill rotWithShape="1">
-                    <a:blip r:embed="rId28"/>
+                    <a:blip r:embed="rId30"/>
                     <a:srcRect l="19611" t="1292" r="63829" b="76227"/>
                     <a:stretch/>
                   </pic:blipFill>
                   <pic:spPr bwMode="auto">
                     <a:xfrm>
                       <a:off x="0" y="0"/>
-                      <a:ext cx="1903311" cy="1452528"/>
+                      <a:ext cx="1903311" cy="1358142"/>
                     </a:xfrm>
                     <a:prstGeom prst="rect">
                       <a:avLst/>
@@ -3050,6 +3198,781 @@
       <w:pPr>
         <w:shd w:val="clear" w:color="auto" w:fill="FFFFFF"/>
         <w:spacing w:before="100" w:beforeAutospacing="1" w:after="100" w:afterAutospacing="1"/>
+        <w:rPr>
+          <w:rFonts w:ascii="Times New Roman" w:hAnsi="Times New Roman" w:cs="Times New Roman"/>
+          <w:noProof/>
+        </w:rPr>
+      </w:pPr>
+    </w:p>
+    <w:p>
+      <w:pPr>
+        <w:rPr>
+          <w:rFonts w:ascii="Times New Roman" w:hAnsi="Times New Roman" w:cs="Times New Roman"/>
+          <w:noProof/>
+        </w:rPr>
+      </w:pPr>
+      <w:r>
+        <w:rPr>
+          <w:rFonts w:ascii="Times New Roman" w:hAnsi="Times New Roman" w:cs="Times New Roman"/>
+          <w:noProof/>
+        </w:rPr>
+        <w:br w:type="page"/>
+      </w:r>
+    </w:p>
+    <w:p>
+      <w:pPr>
+        <w:pStyle w:val="Heading1"/>
+        <w:numPr>
+          <w:ilvl w:val="0"/>
+          <w:numId w:val="14"/>
+        </w:numPr>
+        <w:rPr>
+          <w:rFonts w:asciiTheme="minorHAnsi" w:eastAsia="Times New Roman" w:hAnsiTheme="minorHAnsi" w:cstheme="minorHAnsi"/>
+          <w:b/>
+          <w:color w:val="000000" w:themeColor="text1"/>
+          <w:shd w:val="clear" w:color="auto" w:fill="FFFFFF"/>
+        </w:rPr>
+      </w:pPr>
+      <w:r>
+        <w:rPr>
+          <w:rFonts w:asciiTheme="minorHAnsi" w:eastAsia="Times New Roman" w:hAnsiTheme="minorHAnsi" w:cstheme="minorHAnsi"/>
+          <w:b/>
+          <w:color w:val="000000" w:themeColor="text1"/>
+          <w:shd w:val="clear" w:color="auto" w:fill="FFFFFF"/>
+        </w:rPr>
+        <w:lastRenderedPageBreak/>
+        <w:t xml:space="preserve">Build </w:t>
+      </w:r>
+      <w:r>
+        <w:rPr>
+          <w:rFonts w:asciiTheme="minorHAnsi" w:eastAsia="Times New Roman" w:hAnsiTheme="minorHAnsi" w:cstheme="minorHAnsi"/>
+          <w:b/>
+          <w:color w:val="000000" w:themeColor="text1"/>
+          <w:shd w:val="clear" w:color="auto" w:fill="FFFFFF"/>
+        </w:rPr>
+        <w:t>APK</w:t>
+      </w:r>
+    </w:p>
+    <w:p>
+      <w:pPr>
+        <w:pStyle w:val="ListParagraph"/>
+        <w:numPr>
+          <w:ilvl w:val="0"/>
+          <w:numId w:val="31"/>
+        </w:numPr>
+        <w:spacing w:before="100" w:after="100" w:line="276" w:lineRule="auto"/>
+        <w:rPr>
+          <w:rFonts w:eastAsia="Times New Roman" w:cstheme="minorHAnsi"/>
+          <w:color w:val="000000"/>
+          <w:shd w:val="clear" w:color="auto" w:fill="FFFFFF"/>
+        </w:rPr>
+      </w:pPr>
+      <w:r>
+        <w:rPr>
+          <w:rFonts w:eastAsia="Times New Roman" w:cstheme="minorHAnsi"/>
+          <w:color w:val="000000"/>
+          <w:shd w:val="clear" w:color="auto" w:fill="FFFFFF"/>
+        </w:rPr>
+        <w:t xml:space="preserve">To build </w:t>
+      </w:r>
+      <w:proofErr w:type="spellStart"/>
+      <w:r>
+        <w:rPr>
+          <w:rFonts w:eastAsia="Times New Roman" w:cstheme="minorHAnsi"/>
+          <w:color w:val="000000"/>
+          <w:shd w:val="clear" w:color="auto" w:fill="FFFFFF"/>
+        </w:rPr>
+        <w:t>apk</w:t>
+      </w:r>
+      <w:proofErr w:type="spellEnd"/>
+      <w:r>
+        <w:rPr>
+          <w:rFonts w:eastAsia="Times New Roman" w:cstheme="minorHAnsi"/>
+          <w:color w:val="000000"/>
+          <w:shd w:val="clear" w:color="auto" w:fill="FFFFFF"/>
+        </w:rPr>
+        <w:t xml:space="preserve"> go to build menu of Android Studio</w:t>
+      </w:r>
+    </w:p>
+    <w:p>
+      <w:pPr>
+        <w:pStyle w:val="ListParagraph"/>
+        <w:numPr>
+          <w:ilvl w:val="0"/>
+          <w:numId w:val="31"/>
+        </w:numPr>
+        <w:spacing w:before="100" w:after="100" w:line="276" w:lineRule="auto"/>
+        <w:rPr>
+          <w:rFonts w:eastAsia="Times New Roman" w:cstheme="minorHAnsi"/>
+          <w:color w:val="000000"/>
+          <w:shd w:val="clear" w:color="auto" w:fill="FFFFFF"/>
+        </w:rPr>
+      </w:pPr>
+      <w:r>
+        <w:rPr>
+          <w:rFonts w:eastAsia="Times New Roman" w:cstheme="minorHAnsi"/>
+          <w:color w:val="000000"/>
+          <w:shd w:val="clear" w:color="auto" w:fill="FFFFFF"/>
+        </w:rPr>
+        <w:t>Select “Build Bundle(s)/ APK(s)”</w:t>
+      </w:r>
+    </w:p>
+    <w:p>
+      <w:pPr>
+        <w:pStyle w:val="ListParagraph"/>
+        <w:numPr>
+          <w:ilvl w:val="0"/>
+          <w:numId w:val="31"/>
+        </w:numPr>
+        <w:spacing w:before="100" w:after="100" w:line="276" w:lineRule="auto"/>
+        <w:rPr>
+          <w:rFonts w:eastAsia="Times New Roman" w:cstheme="minorHAnsi"/>
+          <w:color w:val="000000"/>
+          <w:shd w:val="clear" w:color="auto" w:fill="FFFFFF"/>
+        </w:rPr>
+      </w:pPr>
+      <w:r>
+        <w:rPr>
+          <w:rFonts w:eastAsia="Times New Roman" w:cstheme="minorHAnsi"/>
+          <w:color w:val="000000"/>
+          <w:shd w:val="clear" w:color="auto" w:fill="FFFFFF"/>
+        </w:rPr>
+        <w:t>Build APK(s)</w:t>
+      </w:r>
+    </w:p>
+    <w:p>
+      <w:pPr>
+        <w:pStyle w:val="ListParagraph"/>
+        <w:spacing w:before="100" w:after="100" w:line="276" w:lineRule="auto"/>
+        <w:ind w:left="1440" w:hanging="720"/>
+        <w:rPr>
+          <w:rFonts w:eastAsia="Times New Roman" w:cstheme="minorHAnsi"/>
+          <w:color w:val="000000"/>
+          <w:shd w:val="clear" w:color="auto" w:fill="FFFFFF"/>
+        </w:rPr>
+      </w:pPr>
+      <w:bookmarkStart w:id="0" w:name="_GoBack"/>
+      <w:r>
+        <w:rPr>
+          <w:noProof/>
+        </w:rPr>
+        <w:drawing>
+          <wp:inline distT="0" distB="0" distL="0" distR="0" wp14:anchorId="4BBAAE52" wp14:editId="53BE5116">
+            <wp:extent cx="5943600" cy="3341370"/>
+            <wp:effectExtent l="0" t="0" r="0" b="0"/>
+            <wp:docPr id="5" name="Picture 5"/>
+            <wp:cNvGraphicFramePr>
+              <a:graphicFrameLocks xmlns:a="http://schemas.openxmlformats.org/drawingml/2006/main" noChangeAspect="1"/>
+            </wp:cNvGraphicFramePr>
+            <a:graphic xmlns:a="http://schemas.openxmlformats.org/drawingml/2006/main">
+              <a:graphicData uri="http://schemas.openxmlformats.org/drawingml/2006/picture">
+                <pic:pic xmlns:pic="http://schemas.openxmlformats.org/drawingml/2006/picture">
+                  <pic:nvPicPr>
+                    <pic:cNvPr id="0" name=""/>
+                    <pic:cNvPicPr/>
+                  </pic:nvPicPr>
+                  <pic:blipFill>
+                    <a:blip r:embed="rId31"/>
+                    <a:stretch>
+                      <a:fillRect/>
+                    </a:stretch>
+                  </pic:blipFill>
+                  <pic:spPr>
+                    <a:xfrm>
+                      <a:off x="0" y="0"/>
+                      <a:ext cx="5943600" cy="3341370"/>
+                    </a:xfrm>
+                    <a:prstGeom prst="rect">
+                      <a:avLst/>
+                    </a:prstGeom>
+                  </pic:spPr>
+                </pic:pic>
+              </a:graphicData>
+            </a:graphic>
+          </wp:inline>
+        </w:drawing>
+      </w:r>
+      <w:bookmarkEnd w:id="0"/>
+    </w:p>
+    <w:p>
+      <w:pPr>
+        <w:pStyle w:val="ListParagraph"/>
+        <w:spacing w:before="100" w:after="100" w:line="276" w:lineRule="auto"/>
+        <w:ind w:left="1440" w:hanging="720"/>
+        <w:rPr>
+          <w:rFonts w:eastAsia="Times New Roman" w:cstheme="minorHAnsi"/>
+          <w:color w:val="000000"/>
+          <w:shd w:val="clear" w:color="auto" w:fill="FFFFFF"/>
+        </w:rPr>
+      </w:pPr>
+    </w:p>
+    <w:p>
+      <w:pPr>
+        <w:pStyle w:val="ListParagraph"/>
+        <w:numPr>
+          <w:ilvl w:val="0"/>
+          <w:numId w:val="31"/>
+        </w:numPr>
+        <w:spacing w:before="100" w:after="100" w:line="276" w:lineRule="auto"/>
+        <w:rPr>
+          <w:rFonts w:eastAsia="Times New Roman" w:cstheme="minorHAnsi"/>
+          <w:color w:val="000000"/>
+          <w:shd w:val="clear" w:color="auto" w:fill="FFFFFF"/>
+        </w:rPr>
+      </w:pPr>
+      <w:r>
+        <w:rPr>
+          <w:rFonts w:eastAsia="Times New Roman" w:cstheme="minorHAnsi"/>
+          <w:color w:val="000000"/>
+          <w:shd w:val="clear" w:color="auto" w:fill="FFFFFF"/>
+        </w:rPr>
+        <w:t>An APK will generated in the build folder</w:t>
+      </w:r>
+      <w:r>
+        <w:rPr>
+          <w:noProof/>
+        </w:rPr>
+        <w:t xml:space="preserve"> </w:t>
+      </w:r>
+    </w:p>
+    <w:p>
+      <w:pPr>
+        <w:pStyle w:val="ListParagraph"/>
+        <w:spacing w:before="100" w:after="100" w:line="276" w:lineRule="auto"/>
+        <w:ind w:left="1440"/>
+        <w:jc w:val="center"/>
+        <w:rPr>
+          <w:rFonts w:eastAsia="Times New Roman" w:cstheme="minorHAnsi"/>
+          <w:color w:val="000000"/>
+          <w:shd w:val="clear" w:color="auto" w:fill="FFFFFF"/>
+        </w:rPr>
+      </w:pPr>
+      <w:r>
+        <w:rPr>
+          <w:noProof/>
+        </w:rPr>
+        <w:drawing>
+          <wp:inline distT="0" distB="0" distL="0" distR="0" wp14:anchorId="674B7D3E" wp14:editId="56109F45">
+            <wp:extent cx="2200275" cy="1790700"/>
+            <wp:effectExtent l="0" t="0" r="9525" b="0"/>
+            <wp:docPr id="6" name="Picture 6"/>
+            <wp:cNvGraphicFramePr>
+              <a:graphicFrameLocks xmlns:a="http://schemas.openxmlformats.org/drawingml/2006/main" noChangeAspect="1"/>
+            </wp:cNvGraphicFramePr>
+            <a:graphic xmlns:a="http://schemas.openxmlformats.org/drawingml/2006/main">
+              <a:graphicData uri="http://schemas.openxmlformats.org/drawingml/2006/picture">
+                <pic:pic xmlns:pic="http://schemas.openxmlformats.org/drawingml/2006/picture">
+                  <pic:nvPicPr>
+                    <pic:cNvPr id="0" name=""/>
+                    <pic:cNvPicPr/>
+                  </pic:nvPicPr>
+                  <pic:blipFill>
+                    <a:blip r:embed="rId32"/>
+                    <a:stretch>
+                      <a:fillRect/>
+                    </a:stretch>
+                  </pic:blipFill>
+                  <pic:spPr>
+                    <a:xfrm>
+                      <a:off x="0" y="0"/>
+                      <a:ext cx="2200275" cy="1790700"/>
+                    </a:xfrm>
+                    <a:prstGeom prst="rect">
+                      <a:avLst/>
+                    </a:prstGeom>
+                  </pic:spPr>
+                </pic:pic>
+              </a:graphicData>
+            </a:graphic>
+          </wp:inline>
+        </w:drawing>
+      </w:r>
+    </w:p>
+    <w:p>
+      <w:pPr>
+        <w:pStyle w:val="ListParagraph"/>
+        <w:spacing w:before="100" w:after="100" w:line="276" w:lineRule="auto"/>
+        <w:ind w:left="1440"/>
+        <w:rPr>
+          <w:rFonts w:eastAsia="Times New Roman" w:cstheme="minorHAnsi"/>
+          <w:color w:val="000000"/>
+          <w:shd w:val="clear" w:color="auto" w:fill="FFFFFF"/>
+        </w:rPr>
+      </w:pPr>
+    </w:p>
+    <w:p>
+      <w:pPr>
+        <w:rPr>
+          <w:rFonts w:eastAsia="Times New Roman" w:cstheme="minorHAnsi"/>
+          <w:color w:val="000000"/>
+          <w:shd w:val="clear" w:color="auto" w:fill="FFFFFF"/>
+        </w:rPr>
+      </w:pPr>
+      <w:r>
+        <w:rPr>
+          <w:rFonts w:eastAsia="Times New Roman" w:cstheme="minorHAnsi"/>
+          <w:color w:val="000000"/>
+          <w:shd w:val="clear" w:color="auto" w:fill="FFFFFF"/>
+        </w:rPr>
+        <w:br w:type="page"/>
+      </w:r>
+    </w:p>
+    <w:p>
+      <w:pPr>
+        <w:pStyle w:val="Heading1"/>
+        <w:numPr>
+          <w:ilvl w:val="0"/>
+          <w:numId w:val="14"/>
+        </w:numPr>
+        <w:rPr>
+          <w:rFonts w:eastAsia="Times New Roman" w:cstheme="minorHAnsi"/>
+          <w:b/>
+          <w:color w:val="000000"/>
+          <w:shd w:val="clear" w:color="auto" w:fill="FFFFFF"/>
+        </w:rPr>
+      </w:pPr>
+      <w:r>
+        <w:rPr>
+          <w:rFonts w:asciiTheme="minorHAnsi" w:eastAsia="Times New Roman" w:hAnsiTheme="minorHAnsi" w:cstheme="minorHAnsi"/>
+          <w:b/>
+          <w:color w:val="000000" w:themeColor="text1"/>
+          <w:shd w:val="clear" w:color="auto" w:fill="FFFFFF"/>
+        </w:rPr>
+        <w:lastRenderedPageBreak/>
+        <w:t>Run the own B</w:t>
+      </w:r>
+      <w:r>
+        <w:rPr>
+          <w:rFonts w:asciiTheme="minorHAnsi" w:eastAsia="Times New Roman" w:hAnsiTheme="minorHAnsi" w:cstheme="minorHAnsi"/>
+          <w:b/>
+          <w:color w:val="000000" w:themeColor="text1"/>
+          <w:shd w:val="clear" w:color="auto" w:fill="FFFFFF"/>
+        </w:rPr>
+        <w:t xml:space="preserve">uilt </w:t>
+      </w:r>
+      <w:r>
+        <w:rPr>
+          <w:rFonts w:asciiTheme="minorHAnsi" w:eastAsia="Times New Roman" w:hAnsiTheme="minorHAnsi" w:cstheme="minorHAnsi"/>
+          <w:b/>
+          <w:color w:val="000000" w:themeColor="text1"/>
+          <w:shd w:val="clear" w:color="auto" w:fill="FFFFFF"/>
+        </w:rPr>
+        <w:t>Ap</w:t>
+      </w:r>
+      <w:r>
+        <w:rPr>
+          <w:rFonts w:asciiTheme="minorHAnsi" w:eastAsia="Times New Roman" w:hAnsiTheme="minorHAnsi" w:cstheme="minorHAnsi"/>
+          <w:b/>
+          <w:color w:val="000000" w:themeColor="text1"/>
+          <w:shd w:val="clear" w:color="auto" w:fill="FFFFFF"/>
+        </w:rPr>
+        <w:t>p</w:t>
+      </w:r>
+    </w:p>
+    <w:p>
+      <w:pPr>
+        <w:pStyle w:val="ListParagraph"/>
+        <w:numPr>
+          <w:ilvl w:val="1"/>
+          <w:numId w:val="14"/>
+        </w:numPr>
+        <w:spacing w:before="100" w:after="100" w:line="276" w:lineRule="auto"/>
+        <w:rPr>
+          <w:rFonts w:eastAsia="Times New Roman" w:cstheme="minorHAnsi"/>
+          <w:b/>
+          <w:color w:val="000000"/>
+          <w:shd w:val="clear" w:color="auto" w:fill="FFFFFF"/>
+        </w:rPr>
+      </w:pPr>
+      <w:r>
+        <w:rPr>
+          <w:rFonts w:eastAsia="Times New Roman" w:cstheme="minorHAnsi"/>
+          <w:color w:val="000000"/>
+          <w:shd w:val="clear" w:color="auto" w:fill="FFFFFF"/>
+        </w:rPr>
+        <w:t xml:space="preserve">Copy the </w:t>
+      </w:r>
+      <w:r>
+        <w:rPr>
+          <w:rFonts w:eastAsia="Times New Roman" w:cstheme="minorHAnsi"/>
+          <w:b/>
+          <w:color w:val="000000"/>
+          <w:shd w:val="clear" w:color="auto" w:fill="FFFFFF"/>
+        </w:rPr>
+        <w:t>app-</w:t>
+      </w:r>
+      <w:proofErr w:type="spellStart"/>
+      <w:r>
+        <w:rPr>
+          <w:rFonts w:eastAsia="Times New Roman" w:cstheme="minorHAnsi"/>
+          <w:b/>
+          <w:color w:val="000000"/>
+          <w:shd w:val="clear" w:color="auto" w:fill="FFFFFF"/>
+        </w:rPr>
+        <w:t>debug.apk</w:t>
+      </w:r>
+      <w:proofErr w:type="spellEnd"/>
+      <w:r>
+        <w:rPr>
+          <w:rFonts w:eastAsia="Times New Roman" w:cstheme="minorHAnsi"/>
+          <w:b/>
+          <w:color w:val="000000"/>
+          <w:shd w:val="clear" w:color="auto" w:fill="FFFFFF"/>
+        </w:rPr>
+        <w:t xml:space="preserve"> </w:t>
+      </w:r>
+      <w:r>
+        <w:rPr>
+          <w:rFonts w:eastAsia="Times New Roman" w:cstheme="minorHAnsi"/>
+          <w:color w:val="000000"/>
+          <w:shd w:val="clear" w:color="auto" w:fill="FFFFFF"/>
+        </w:rPr>
+        <w:t xml:space="preserve">file to android device. </w:t>
+      </w:r>
+    </w:p>
+    <w:p>
+      <w:pPr>
+        <w:pStyle w:val="ListParagraph"/>
+        <w:numPr>
+          <w:ilvl w:val="1"/>
+          <w:numId w:val="14"/>
+        </w:numPr>
+        <w:spacing w:before="100" w:after="100" w:line="276" w:lineRule="auto"/>
+        <w:rPr>
+          <w:rFonts w:eastAsia="Times New Roman" w:cstheme="minorHAnsi"/>
+          <w:b/>
+          <w:color w:val="000000"/>
+          <w:shd w:val="clear" w:color="auto" w:fill="FFFFFF"/>
+        </w:rPr>
+      </w:pPr>
+      <w:r>
+        <w:rPr>
+          <w:rFonts w:eastAsia="Times New Roman" w:cstheme="minorHAnsi"/>
+          <w:color w:val="000000"/>
+          <w:shd w:val="clear" w:color="auto" w:fill="FFFFFF"/>
+        </w:rPr>
+        <w:t>Select the file to install.</w:t>
+      </w:r>
+    </w:p>
+    <w:tbl>
+      <w:tblPr>
+        <w:tblStyle w:val="TableGrid"/>
+        <w:tblW w:w="0" w:type="auto"/>
+        <w:tblLook w:val="04A0" w:firstRow="1" w:lastRow="0" w:firstColumn="1" w:lastColumn="0" w:noHBand="0" w:noVBand="1"/>
+      </w:tblPr>
+      <w:tblGrid>
+        <w:gridCol w:w="4601"/>
+        <w:gridCol w:w="4557"/>
+      </w:tblGrid>
+      <w:tr>
+        <w:trPr>
+          <w:trHeight w:val="6965"/>
+        </w:trPr>
+        <w:tc>
+          <w:tcPr>
+            <w:tcW w:w="4557" w:type="dxa"/>
+          </w:tcPr>
+          <w:p>
+            <w:pPr>
+              <w:pStyle w:val="ListParagraph"/>
+              <w:rPr>
+                <w:sz w:val="24"/>
+                <w:szCs w:val="24"/>
+              </w:rPr>
+            </w:pPr>
+            <w:r>
+              <w:rPr>
+                <w:noProof/>
+              </w:rPr>
+              <w:drawing>
+                <wp:inline distT="0" distB="0" distL="0" distR="0" wp14:anchorId="767545A5" wp14:editId="0BFDB5A5">
+                  <wp:extent cx="2327673" cy="3724275"/>
+                  <wp:effectExtent l="0" t="0" r="0" b="0"/>
+                  <wp:docPr id="7" name="Picture 7" descr="D:\Sajib\Plan Diagnostic System\Android app\screens\Screenshot_20200615-151640.png"/>
+                  <wp:cNvGraphicFramePr>
+                    <a:graphicFrameLocks xmlns:a="http://schemas.openxmlformats.org/drawingml/2006/main" noChangeAspect="1"/>
+                  </wp:cNvGraphicFramePr>
+                  <a:graphic xmlns:a="http://schemas.openxmlformats.org/drawingml/2006/main">
+                    <a:graphicData uri="http://schemas.openxmlformats.org/drawingml/2006/picture">
+                      <pic:pic xmlns:pic="http://schemas.openxmlformats.org/drawingml/2006/picture">
+                        <pic:nvPicPr>
+                          <pic:cNvPr id="0" name="Picture 2" descr="D:\Sajib\Plan Diagnostic System\Android app\screens\Screenshot_20200615-151640.png"/>
+                          <pic:cNvPicPr>
+                            <a:picLocks noChangeAspect="1" noChangeArrowheads="1"/>
+                          </pic:cNvPicPr>
+                        </pic:nvPicPr>
+                        <pic:blipFill>
+                          <a:blip r:embed="rId33" cstate="print">
+                            <a:extLst>
+                              <a:ext uri="{28A0092B-C50C-407E-A947-70E740481C1C}">
+                                <a14:useLocalDpi xmlns:a14="http://schemas.microsoft.com/office/drawing/2010/main" val="0"/>
+                              </a:ext>
+                            </a:extLst>
+                          </a:blip>
+                          <a:srcRect/>
+                          <a:stretch>
+                            <a:fillRect/>
+                          </a:stretch>
+                        </pic:blipFill>
+                        <pic:spPr bwMode="auto">
+                          <a:xfrm>
+                            <a:off x="0" y="0"/>
+                            <a:ext cx="2327674" cy="3724277"/>
+                          </a:xfrm>
+                          <a:prstGeom prst="rect">
+                            <a:avLst/>
+                          </a:prstGeom>
+                          <a:noFill/>
+                          <a:ln>
+                            <a:noFill/>
+                          </a:ln>
+                        </pic:spPr>
+                      </pic:pic>
+                    </a:graphicData>
+                  </a:graphic>
+                </wp:inline>
+              </w:drawing>
+            </w:r>
+          </w:p>
+          <w:p>
+            <w:pPr>
+              <w:pStyle w:val="ListParagraph"/>
+              <w:rPr>
+                <w:sz w:val="24"/>
+                <w:szCs w:val="24"/>
+              </w:rPr>
+            </w:pPr>
+            <w:r>
+              <w:rPr>
+                <w:sz w:val="24"/>
+                <w:szCs w:val="24"/>
+              </w:rPr>
+              <w:t>Tap to INSTALL to get the app installed in your device.</w:t>
+            </w:r>
+          </w:p>
+          <w:p>
+            <w:pPr>
+              <w:pStyle w:val="ListParagraph"/>
+              <w:rPr>
+                <w:sz w:val="24"/>
+                <w:szCs w:val="24"/>
+              </w:rPr>
+            </w:pPr>
+          </w:p>
+        </w:tc>
+        <w:tc>
+          <w:tcPr>
+            <w:tcW w:w="4557" w:type="dxa"/>
+          </w:tcPr>
+          <w:p>
+            <w:pPr>
+              <w:jc w:val="center"/>
+              <w:rPr>
+                <w:sz w:val="24"/>
+                <w:szCs w:val="24"/>
+              </w:rPr>
+            </w:pPr>
+            <w:r>
+              <w:rPr>
+                <w:noProof/>
+                <w:sz w:val="24"/>
+                <w:szCs w:val="24"/>
+              </w:rPr>
+              <w:drawing>
+                <wp:inline distT="0" distB="0" distL="0" distR="0" wp14:anchorId="1F2E213B" wp14:editId="47BDA74E">
+                  <wp:extent cx="2238375" cy="3581400"/>
+                  <wp:effectExtent l="0" t="0" r="9525" b="0"/>
+                  <wp:docPr id="8" name="Picture 8" descr="D:\Sajib\Plan Diagnostic System\Android app\screens\Screenshot_20200615-151649.png"/>
+                  <wp:cNvGraphicFramePr>
+                    <a:graphicFrameLocks xmlns:a="http://schemas.openxmlformats.org/drawingml/2006/main" noChangeAspect="1"/>
+                  </wp:cNvGraphicFramePr>
+                  <a:graphic xmlns:a="http://schemas.openxmlformats.org/drawingml/2006/main">
+                    <a:graphicData uri="http://schemas.openxmlformats.org/drawingml/2006/picture">
+                      <pic:pic xmlns:pic="http://schemas.openxmlformats.org/drawingml/2006/picture">
+                        <pic:nvPicPr>
+                          <pic:cNvPr id="0" name="Picture 3" descr="D:\Sajib\Plan Diagnostic System\Android app\screens\Screenshot_20200615-151649.png"/>
+                          <pic:cNvPicPr>
+                            <a:picLocks noChangeAspect="1" noChangeArrowheads="1"/>
+                          </pic:cNvPicPr>
+                        </pic:nvPicPr>
+                        <pic:blipFill>
+                          <a:blip r:embed="rId34" cstate="print">
+                            <a:extLst>
+                              <a:ext uri="{28A0092B-C50C-407E-A947-70E740481C1C}">
+                                <a14:useLocalDpi xmlns:a14="http://schemas.microsoft.com/office/drawing/2010/main" val="0"/>
+                              </a:ext>
+                            </a:extLst>
+                          </a:blip>
+                          <a:srcRect/>
+                          <a:stretch>
+                            <a:fillRect/>
+                          </a:stretch>
+                        </pic:blipFill>
+                        <pic:spPr bwMode="auto">
+                          <a:xfrm>
+                            <a:off x="0" y="0"/>
+                            <a:ext cx="2238375" cy="3581400"/>
+                          </a:xfrm>
+                          <a:prstGeom prst="rect">
+                            <a:avLst/>
+                          </a:prstGeom>
+                          <a:noFill/>
+                          <a:ln>
+                            <a:noFill/>
+                          </a:ln>
+                        </pic:spPr>
+                      </pic:pic>
+                    </a:graphicData>
+                  </a:graphic>
+                </wp:inline>
+              </w:drawing>
+            </w:r>
+          </w:p>
+          <w:p>
+            <w:pPr>
+              <w:rPr>
+                <w:sz w:val="24"/>
+                <w:szCs w:val="24"/>
+              </w:rPr>
+            </w:pPr>
+          </w:p>
+          <w:p>
+            <w:pPr>
+              <w:rPr>
+                <w:sz w:val="24"/>
+                <w:szCs w:val="24"/>
+              </w:rPr>
+            </w:pPr>
+            <w:r>
+              <w:rPr>
+                <w:sz w:val="24"/>
+                <w:szCs w:val="24"/>
+              </w:rPr>
+              <w:t>After getting the Installation confirmation, tap on OPEN button to start the app</w:t>
+            </w:r>
+          </w:p>
+          <w:p>
+            <w:pPr>
+              <w:rPr>
+                <w:sz w:val="24"/>
+                <w:szCs w:val="24"/>
+              </w:rPr>
+            </w:pPr>
+          </w:p>
+        </w:tc>
+      </w:tr>
+    </w:tbl>
+    <w:p>
+      <w:pPr>
+        <w:pStyle w:val="ListParagraph"/>
+        <w:spacing w:before="100" w:after="100" w:line="276" w:lineRule="auto"/>
+        <w:ind w:left="1440"/>
+        <w:rPr>
+          <w:rFonts w:eastAsia="Times New Roman" w:cstheme="minorHAnsi"/>
+          <w:b/>
+          <w:color w:val="000000"/>
+          <w:shd w:val="clear" w:color="auto" w:fill="FFFFFF"/>
+        </w:rPr>
+      </w:pPr>
+    </w:p>
+    <w:p>
+      <w:pPr>
+        <w:pStyle w:val="ListParagraph"/>
+        <w:spacing w:before="100" w:after="100" w:line="276" w:lineRule="auto"/>
+        <w:rPr>
+          <w:rFonts w:eastAsia="Times New Roman" w:cstheme="minorHAnsi"/>
+          <w:color w:val="000000"/>
+          <w:shd w:val="clear" w:color="auto" w:fill="FFFFFF"/>
+        </w:rPr>
+      </w:pPr>
+    </w:p>
+    <w:p>
+      <w:pPr>
+        <w:pStyle w:val="ListParagraph"/>
+        <w:spacing w:before="100" w:after="100" w:line="276" w:lineRule="auto"/>
+        <w:ind w:left="1440"/>
+        <w:rPr>
+          <w:rFonts w:eastAsia="Times New Roman" w:cstheme="minorHAnsi"/>
+          <w:color w:val="000000"/>
+          <w:shd w:val="clear" w:color="auto" w:fill="FFFFFF"/>
+        </w:rPr>
+      </w:pPr>
+    </w:p>
+    <w:p>
+      <w:pPr>
+        <w:pStyle w:val="ListParagraph"/>
+        <w:spacing w:before="100" w:after="100" w:line="276" w:lineRule="auto"/>
+        <w:ind w:left="1440"/>
+        <w:rPr>
+          <w:rFonts w:eastAsia="Times New Roman" w:cstheme="minorHAnsi"/>
+          <w:color w:val="000000"/>
+          <w:shd w:val="clear" w:color="auto" w:fill="FFFFFF"/>
+        </w:rPr>
+      </w:pPr>
+    </w:p>
+    <w:p>
+      <w:pPr>
+        <w:pStyle w:val="ListParagraph"/>
+        <w:spacing w:before="100" w:after="100" w:line="276" w:lineRule="auto"/>
+        <w:ind w:left="1440"/>
+        <w:rPr>
+          <w:rFonts w:eastAsia="Times New Roman" w:cstheme="minorHAnsi"/>
+          <w:color w:val="000000"/>
+          <w:shd w:val="clear" w:color="auto" w:fill="FFFFFF"/>
+        </w:rPr>
+      </w:pPr>
+    </w:p>
+    <w:p>
+      <w:pPr>
+        <w:pStyle w:val="ListParagraph"/>
+        <w:spacing w:before="100" w:after="100" w:line="276" w:lineRule="auto"/>
+        <w:ind w:left="1440"/>
+        <w:rPr>
+          <w:rFonts w:eastAsia="Times New Roman" w:cstheme="minorHAnsi"/>
+          <w:color w:val="000000"/>
+          <w:shd w:val="clear" w:color="auto" w:fill="FFFFFF"/>
+        </w:rPr>
+      </w:pPr>
+    </w:p>
+    <w:p>
+      <w:pPr>
+        <w:pStyle w:val="ListParagraph"/>
+        <w:spacing w:before="100" w:after="100" w:line="276" w:lineRule="auto"/>
+        <w:ind w:left="1440"/>
+        <w:rPr>
+          <w:rFonts w:eastAsia="Times New Roman" w:cstheme="minorHAnsi"/>
+          <w:color w:val="000000"/>
+          <w:shd w:val="clear" w:color="auto" w:fill="FFFFFF"/>
+        </w:rPr>
+      </w:pPr>
+    </w:p>
+    <w:p>
+      <w:pPr>
+        <w:pStyle w:val="ListParagraph"/>
+        <w:spacing w:before="100" w:after="100" w:line="276" w:lineRule="auto"/>
+        <w:ind w:left="1440"/>
+        <w:rPr>
+          <w:rFonts w:eastAsia="Times New Roman" w:cstheme="minorHAnsi"/>
+          <w:color w:val="000000"/>
+          <w:shd w:val="clear" w:color="auto" w:fill="FFFFFF"/>
+        </w:rPr>
+      </w:pPr>
+    </w:p>
+    <w:p>
+      <w:pPr>
+        <w:pStyle w:val="ListParagraph"/>
+        <w:shd w:val="clear" w:color="auto" w:fill="FFFFFF"/>
+        <w:spacing w:before="100" w:beforeAutospacing="1" w:after="100" w:afterAutospacing="1"/>
+        <w:rPr>
+          <w:rFonts w:ascii="Times New Roman" w:hAnsi="Times New Roman" w:cs="Times New Roman"/>
+          <w:noProof/>
+        </w:rPr>
+      </w:pPr>
+    </w:p>
+    <w:p>
+      <w:pPr>
+        <w:shd w:val="clear" w:color="auto" w:fill="FFFFFF"/>
+        <w:spacing w:before="100" w:beforeAutospacing="1" w:after="100" w:afterAutospacing="1"/>
         <w:jc w:val="both"/>
         <w:rPr>
           <w:rFonts w:ascii="Times New Roman" w:hAnsi="Times New Roman" w:cs="Times New Roman"/>
@@ -3580,7 +4503,7 @@
         <w:color w:val="000000" w:themeColor="text1"/>
       </w:rPr>
     </w:lvl>
-    <w:lvl w:ilvl="1" w:tplc="04090019" w:tentative="1">
+    <w:lvl w:ilvl="1" w:tplc="04090019">
       <w:start w:val="1"/>
       <w:numFmt w:val="lowerLetter"/>
       <w:lvlText w:val="%2."/>
@@ -3832,6 +4755,95 @@
     </w:lvl>
   </w:abstractNum>
   <w:abstractNum w:abstractNumId="10">
+    <w:nsid w:val="190761D8"/>
+    <w:multiLevelType w:val="hybridMultilevel"/>
+    <w:tmpl w:val="C2D62B4C"/>
+    <w:lvl w:ilvl="0" w:tplc="89FAC254">
+      <w:start w:val="1"/>
+      <w:numFmt w:val="lowerRoman"/>
+      <w:lvlText w:val="%1."/>
+      <w:lvlJc w:val="left"/>
+      <w:pPr>
+        <w:ind w:left="1440" w:hanging="720"/>
+      </w:pPr>
+      <w:rPr>
+        <w:rFonts w:hint="default"/>
+      </w:rPr>
+    </w:lvl>
+    <w:lvl w:ilvl="1" w:tplc="04090019" w:tentative="1">
+      <w:start w:val="1"/>
+      <w:numFmt w:val="lowerLetter"/>
+      <w:lvlText w:val="%2."/>
+      <w:lvlJc w:val="left"/>
+      <w:pPr>
+        <w:ind w:left="1800" w:hanging="360"/>
+      </w:pPr>
+    </w:lvl>
+    <w:lvl w:ilvl="2" w:tplc="0409001B" w:tentative="1">
+      <w:start w:val="1"/>
+      <w:numFmt w:val="lowerRoman"/>
+      <w:lvlText w:val="%3."/>
+      <w:lvlJc w:val="right"/>
+      <w:pPr>
+        <w:ind w:left="2520" w:hanging="180"/>
+      </w:pPr>
+    </w:lvl>
+    <w:lvl w:ilvl="3" w:tplc="0409000F" w:tentative="1">
+      <w:start w:val="1"/>
+      <w:numFmt w:val="decimal"/>
+      <w:lvlText w:val="%4."/>
+      <w:lvlJc w:val="left"/>
+      <w:pPr>
+        <w:ind w:left="3240" w:hanging="360"/>
+      </w:pPr>
+    </w:lvl>
+    <w:lvl w:ilvl="4" w:tplc="04090019" w:tentative="1">
+      <w:start w:val="1"/>
+      <w:numFmt w:val="lowerLetter"/>
+      <w:lvlText w:val="%5."/>
+      <w:lvlJc w:val="left"/>
+      <w:pPr>
+        <w:ind w:left="3960" w:hanging="360"/>
+      </w:pPr>
+    </w:lvl>
+    <w:lvl w:ilvl="5" w:tplc="0409001B" w:tentative="1">
+      <w:start w:val="1"/>
+      <w:numFmt w:val="lowerRoman"/>
+      <w:lvlText w:val="%6."/>
+      <w:lvlJc w:val="right"/>
+      <w:pPr>
+        <w:ind w:left="4680" w:hanging="180"/>
+      </w:pPr>
+    </w:lvl>
+    <w:lvl w:ilvl="6" w:tplc="0409000F" w:tentative="1">
+      <w:start w:val="1"/>
+      <w:numFmt w:val="decimal"/>
+      <w:lvlText w:val="%7."/>
+      <w:lvlJc w:val="left"/>
+      <w:pPr>
+        <w:ind w:left="5400" w:hanging="360"/>
+      </w:pPr>
+    </w:lvl>
+    <w:lvl w:ilvl="7" w:tplc="04090019" w:tentative="1">
+      <w:start w:val="1"/>
+      <w:numFmt w:val="lowerLetter"/>
+      <w:lvlText w:val="%8."/>
+      <w:lvlJc w:val="left"/>
+      <w:pPr>
+        <w:ind w:left="6120" w:hanging="360"/>
+      </w:pPr>
+    </w:lvl>
+    <w:lvl w:ilvl="8" w:tplc="0409001B" w:tentative="1">
+      <w:start w:val="1"/>
+      <w:numFmt w:val="lowerRoman"/>
+      <w:lvlText w:val="%9."/>
+      <w:lvlJc w:val="right"/>
+      <w:pPr>
+        <w:ind w:left="6840" w:hanging="180"/>
+      </w:pPr>
+    </w:lvl>
+  </w:abstractNum>
+  <w:abstractNum w:abstractNumId="11">
     <w:nsid w:val="30A02936"/>
     <w:multiLevelType w:val="hybridMultilevel"/>
     <w:tmpl w:val="BE58AD0A"/>
@@ -3944,7 +4956,7 @@
       </w:rPr>
     </w:lvl>
   </w:abstractNum>
-  <w:abstractNum w:abstractNumId="11">
+  <w:abstractNum w:abstractNumId="12">
     <w:nsid w:val="32221083"/>
     <w:multiLevelType w:val="multilevel"/>
     <w:tmpl w:val="BC9E865C"/>
@@ -3998,7 +5010,7 @@
       <w:lvlJc w:val="left"/>
     </w:lvl>
   </w:abstractNum>
-  <w:abstractNum w:abstractNumId="12">
+  <w:abstractNum w:abstractNumId="13">
     <w:nsid w:val="35204DE2"/>
     <w:multiLevelType w:val="hybridMultilevel"/>
     <w:tmpl w:val="6D12ECD6"/>
@@ -4087,7 +5099,7 @@
       </w:pPr>
     </w:lvl>
   </w:abstractNum>
-  <w:abstractNum w:abstractNumId="13">
+  <w:abstractNum w:abstractNumId="14">
     <w:nsid w:val="3C986521"/>
     <w:multiLevelType w:val="hybridMultilevel"/>
     <w:tmpl w:val="1BC49A90"/>
@@ -4176,7 +5188,7 @@
       </w:pPr>
     </w:lvl>
   </w:abstractNum>
-  <w:abstractNum w:abstractNumId="14">
+  <w:abstractNum w:abstractNumId="15">
     <w:nsid w:val="5A261E0C"/>
     <w:multiLevelType w:val="multilevel"/>
     <w:tmpl w:val="0848EB88"/>
@@ -4233,7 +5245,7 @@
       <w:lvlJc w:val="left"/>
     </w:lvl>
   </w:abstractNum>
-  <w:abstractNum w:abstractNumId="15">
+  <w:abstractNum w:abstractNumId="16">
     <w:nsid w:val="5AAD749F"/>
     <w:multiLevelType w:val="hybridMultilevel"/>
     <w:tmpl w:val="C8BE9B28"/>
@@ -4322,7 +5334,7 @@
       </w:pPr>
     </w:lvl>
   </w:abstractNum>
-  <w:abstractNum w:abstractNumId="16">
+  <w:abstractNum w:abstractNumId="17">
     <w:nsid w:val="5AE70664"/>
     <w:multiLevelType w:val="multilevel"/>
     <w:tmpl w:val="D8C489A6"/>
@@ -4373,7 +5385,7 @@
       <w:lvlJc w:val="left"/>
     </w:lvl>
   </w:abstractNum>
-  <w:abstractNum w:abstractNumId="17">
+  <w:abstractNum w:abstractNumId="18">
     <w:nsid w:val="60254233"/>
     <w:multiLevelType w:val="hybridMultilevel"/>
     <w:tmpl w:val="A1EAFB88"/>
@@ -4459,7 +5471,7 @@
       </w:pPr>
     </w:lvl>
   </w:abstractNum>
-  <w:abstractNum w:abstractNumId="18">
+  <w:abstractNum w:abstractNumId="19">
     <w:nsid w:val="64986A70"/>
     <w:multiLevelType w:val="hybridMultilevel"/>
     <w:tmpl w:val="448ABC70"/>
@@ -4572,7 +5584,7 @@
       </w:rPr>
     </w:lvl>
   </w:abstractNum>
-  <w:abstractNum w:abstractNumId="19">
+  <w:abstractNum w:abstractNumId="20">
     <w:nsid w:val="655255BC"/>
     <w:multiLevelType w:val="multilevel"/>
     <w:tmpl w:val="A28A0488"/>
@@ -4623,7 +5635,7 @@
       <w:lvlJc w:val="left"/>
     </w:lvl>
   </w:abstractNum>
-  <w:abstractNum w:abstractNumId="20">
+  <w:abstractNum w:abstractNumId="21">
     <w:nsid w:val="679B62E3"/>
     <w:multiLevelType w:val="hybridMultilevel"/>
     <w:tmpl w:val="7332D724"/>
@@ -4712,7 +5724,7 @@
       </w:pPr>
     </w:lvl>
   </w:abstractNum>
-  <w:abstractNum w:abstractNumId="21">
+  <w:abstractNum w:abstractNumId="22">
     <w:nsid w:val="689D1815"/>
     <w:multiLevelType w:val="multilevel"/>
     <w:tmpl w:val="5D4CB85A"/>
@@ -4766,7 +5778,7 @@
       <w:lvlJc w:val="left"/>
     </w:lvl>
   </w:abstractNum>
-  <w:abstractNum w:abstractNumId="22">
+  <w:abstractNum w:abstractNumId="23">
     <w:nsid w:val="68E14CBC"/>
     <w:multiLevelType w:val="multilevel"/>
     <w:tmpl w:val="1CCAE612"/>
@@ -4856,7 +5868,7 @@
       </w:pPr>
     </w:lvl>
   </w:abstractNum>
-  <w:abstractNum w:abstractNumId="23">
+  <w:abstractNum w:abstractNumId="24">
     <w:nsid w:val="6BD33C68"/>
     <w:multiLevelType w:val="multilevel"/>
     <w:tmpl w:val="1F16DC0E"/>
@@ -4907,7 +5919,7 @@
       <w:lvlJc w:val="left"/>
     </w:lvl>
   </w:abstractNum>
-  <w:abstractNum w:abstractNumId="24">
+  <w:abstractNum w:abstractNumId="25">
     <w:nsid w:val="712615E3"/>
     <w:multiLevelType w:val="hybridMultilevel"/>
     <w:tmpl w:val="B0C853EA"/>
@@ -5020,7 +6032,7 @@
       </w:rPr>
     </w:lvl>
   </w:abstractNum>
-  <w:abstractNum w:abstractNumId="25">
+  <w:abstractNum w:abstractNumId="26">
     <w:nsid w:val="73474107"/>
     <w:multiLevelType w:val="hybridMultilevel"/>
     <w:tmpl w:val="712E76BA"/>
@@ -5111,7 +6123,7 @@
       </w:pPr>
     </w:lvl>
   </w:abstractNum>
-  <w:abstractNum w:abstractNumId="26">
+  <w:abstractNum w:abstractNumId="27">
     <w:nsid w:val="74860642"/>
     <w:multiLevelType w:val="multilevel"/>
     <w:tmpl w:val="7F16CDCC"/>
@@ -5162,7 +6174,7 @@
       <w:lvlJc w:val="left"/>
     </w:lvl>
   </w:abstractNum>
-  <w:abstractNum w:abstractNumId="27">
+  <w:abstractNum w:abstractNumId="28">
     <w:nsid w:val="795E5220"/>
     <w:multiLevelType w:val="hybridMultilevel"/>
     <w:tmpl w:val="41B052BA"/>
@@ -5275,7 +6287,7 @@
       </w:rPr>
     </w:lvl>
   </w:abstractNum>
-  <w:abstractNum w:abstractNumId="28">
+  <w:abstractNum w:abstractNumId="29">
     <w:nsid w:val="798954A9"/>
     <w:multiLevelType w:val="hybridMultilevel"/>
     <w:tmpl w:val="C7AC9378"/>
@@ -5364,7 +6376,7 @@
       </w:pPr>
     </w:lvl>
   </w:abstractNum>
-  <w:abstractNum w:abstractNumId="29">
+  <w:abstractNum w:abstractNumId="30">
     <w:nsid w:val="7A153766"/>
     <w:multiLevelType w:val="multilevel"/>
     <w:tmpl w:val="1CCAE612"/>
@@ -5464,25 +6476,25 @@
     <w:abstractNumId w:val="5"/>
   </w:num>
   <w:num w:numId="4">
-    <w:abstractNumId w:val="11"/>
+    <w:abstractNumId w:val="12"/>
   </w:num>
   <w:num w:numId="5">
-    <w:abstractNumId w:val="14"/>
+    <w:abstractNumId w:val="15"/>
   </w:num>
   <w:num w:numId="6">
-    <w:abstractNumId w:val="23"/>
+    <w:abstractNumId w:val="24"/>
   </w:num>
   <w:num w:numId="7">
-    <w:abstractNumId w:val="22"/>
+    <w:abstractNumId w:val="23"/>
   </w:num>
   <w:num w:numId="8">
     <w:abstractNumId w:val="1"/>
   </w:num>
   <w:num w:numId="9">
-    <w:abstractNumId w:val="16"/>
+    <w:abstractNumId w:val="17"/>
   </w:num>
   <w:num w:numId="10">
-    <w:abstractNumId w:val="21"/>
+    <w:abstractNumId w:val="22"/>
   </w:num>
   <w:num w:numId="11">
     <w:abstractNumId w:val="2"/>
@@ -5491,58 +6503,61 @@
     <w:abstractNumId w:val="6"/>
   </w:num>
   <w:num w:numId="13">
-    <w:abstractNumId w:val="19"/>
+    <w:abstractNumId w:val="20"/>
   </w:num>
   <w:num w:numId="14">
     <w:abstractNumId w:val="7"/>
   </w:num>
   <w:num w:numId="15">
-    <w:abstractNumId w:val="26"/>
+    <w:abstractNumId w:val="27"/>
   </w:num>
   <w:num w:numId="16">
-    <w:abstractNumId w:val="17"/>
+    <w:abstractNumId w:val="18"/>
   </w:num>
   <w:num w:numId="17">
-    <w:abstractNumId w:val="18"/>
+    <w:abstractNumId w:val="19"/>
   </w:num>
   <w:num w:numId="18">
-    <w:abstractNumId w:val="10"/>
+    <w:abstractNumId w:val="11"/>
   </w:num>
   <w:num w:numId="19">
-    <w:abstractNumId w:val="24"/>
+    <w:abstractNumId w:val="25"/>
   </w:num>
   <w:num w:numId="20">
-    <w:abstractNumId w:val="13"/>
+    <w:abstractNumId w:val="14"/>
   </w:num>
   <w:num w:numId="21">
-    <w:abstractNumId w:val="27"/>
+    <w:abstractNumId w:val="28"/>
   </w:num>
   <w:num w:numId="22">
     <w:abstractNumId w:val="9"/>
   </w:num>
   <w:num w:numId="23">
-    <w:abstractNumId w:val="12"/>
+    <w:abstractNumId w:val="13"/>
   </w:num>
   <w:num w:numId="24">
     <w:abstractNumId w:val="4"/>
   </w:num>
   <w:num w:numId="25">
-    <w:abstractNumId w:val="15"/>
+    <w:abstractNumId w:val="16"/>
   </w:num>
   <w:num w:numId="26">
+    <w:abstractNumId w:val="30"/>
+  </w:num>
+  <w:num w:numId="27">
+    <w:abstractNumId w:val="26"/>
+  </w:num>
+  <w:num w:numId="28">
     <w:abstractNumId w:val="29"/>
   </w:num>
-  <w:num w:numId="27">
-    <w:abstractNumId w:val="25"/>
-  </w:num>
-  <w:num w:numId="28">
-    <w:abstractNumId w:val="28"/>
-  </w:num>
   <w:num w:numId="29">
-    <w:abstractNumId w:val="20"/>
+    <w:abstractNumId w:val="21"/>
   </w:num>
   <w:num w:numId="30">
     <w:abstractNumId w:val="8"/>
+  </w:num>
+  <w:num w:numId="31">
+    <w:abstractNumId w:val="10"/>
   </w:num>
 </w:numbering>
 </file>
@@ -5590,7 +6605,7 @@
     <w:lsdException w:name="Subtitle" w:semiHidden="0" w:uiPriority="11" w:unhideWhenUsed="0" w:qFormat="1"/>
     <w:lsdException w:name="Strong" w:semiHidden="0" w:uiPriority="22" w:unhideWhenUsed="0" w:qFormat="1"/>
     <w:lsdException w:name="Emphasis" w:semiHidden="0" w:uiPriority="20" w:unhideWhenUsed="0" w:qFormat="1"/>
-    <w:lsdException w:name="Table Grid" w:semiHidden="0" w:uiPriority="39" w:unhideWhenUsed="0"/>
+    <w:lsdException w:name="Table Grid" w:semiHidden="0" w:uiPriority="59" w:unhideWhenUsed="0"/>
     <w:lsdException w:name="Placeholder Text" w:unhideWhenUsed="0"/>
     <w:lsdException w:name="No Spacing" w:semiHidden="0" w:uiPriority="1" w:unhideWhenUsed="0" w:qFormat="1"/>
     <w:lsdException w:name="Light Shading" w:semiHidden="0" w:uiPriority="60" w:unhideWhenUsed="0"/>
@@ -5918,6 +6933,30 @@
       <w:szCs w:val="20"/>
     </w:rPr>
   </w:style>
+  <w:style w:type="table" w:styleId="TableGrid">
+    <w:name w:val="Table Grid"/>
+    <w:basedOn w:val="TableNormal"/>
+    <w:uiPriority w:val="59"/>
+    <w:rsid w:val="002C7BFB"/>
+    <w:pPr>
+      <w:spacing w:after="0" w:line="240" w:lineRule="auto"/>
+    </w:pPr>
+    <w:rPr>
+      <w:rFonts w:eastAsiaTheme="minorHAnsi"/>
+      <w:szCs w:val="28"/>
+      <w:lang w:bidi="bn-IN"/>
+    </w:rPr>
+    <w:tblPr>
+      <w:tblBorders>
+        <w:top w:val="single" w:sz="4" w:space="0" w:color="auto"/>
+        <w:left w:val="single" w:sz="4" w:space="0" w:color="auto"/>
+        <w:bottom w:val="single" w:sz="4" w:space="0" w:color="auto"/>
+        <w:right w:val="single" w:sz="4" w:space="0" w:color="auto"/>
+        <w:insideH w:val="single" w:sz="4" w:space="0" w:color="auto"/>
+        <w:insideV w:val="single" w:sz="4" w:space="0" w:color="auto"/>
+      </w:tblBorders>
+    </w:tblPr>
+  </w:style>
 </w:styles>
 </file>
 
@@ -5964,7 +7003,7 @@
     <w:lsdException w:name="Subtitle" w:semiHidden="0" w:uiPriority="11" w:unhideWhenUsed="0" w:qFormat="1"/>
     <w:lsdException w:name="Strong" w:semiHidden="0" w:uiPriority="22" w:unhideWhenUsed="0" w:qFormat="1"/>
     <w:lsdException w:name="Emphasis" w:semiHidden="0" w:uiPriority="20" w:unhideWhenUsed="0" w:qFormat="1"/>
-    <w:lsdException w:name="Table Grid" w:semiHidden="0" w:uiPriority="39" w:unhideWhenUsed="0"/>
+    <w:lsdException w:name="Table Grid" w:semiHidden="0" w:uiPriority="59" w:unhideWhenUsed="0"/>
     <w:lsdException w:name="Placeholder Text" w:unhideWhenUsed="0"/>
     <w:lsdException w:name="No Spacing" w:semiHidden="0" w:uiPriority="1" w:unhideWhenUsed="0" w:qFormat="1"/>
     <w:lsdException w:name="Light Shading" w:semiHidden="0" w:uiPriority="60" w:unhideWhenUsed="0"/>
@@ -6292,6 +7331,30 @@
       <w:szCs w:val="20"/>
     </w:rPr>
   </w:style>
+  <w:style w:type="table" w:styleId="TableGrid">
+    <w:name w:val="Table Grid"/>
+    <w:basedOn w:val="TableNormal"/>
+    <w:uiPriority w:val="59"/>
+    <w:rsid w:val="002C7BFB"/>
+    <w:pPr>
+      <w:spacing w:after="0" w:line="240" w:lineRule="auto"/>
+    </w:pPr>
+    <w:rPr>
+      <w:rFonts w:eastAsiaTheme="minorHAnsi"/>
+      <w:szCs w:val="28"/>
+      <w:lang w:bidi="bn-IN"/>
+    </w:rPr>
+    <w:tblPr>
+      <w:tblBorders>
+        <w:top w:val="single" w:sz="4" w:space="0" w:color="auto"/>
+        <w:left w:val="single" w:sz="4" w:space="0" w:color="auto"/>
+        <w:bottom w:val="single" w:sz="4" w:space="0" w:color="auto"/>
+        <w:right w:val="single" w:sz="4" w:space="0" w:color="auto"/>
+        <w:insideH w:val="single" w:sz="4" w:space="0" w:color="auto"/>
+        <w:insideV w:val="single" w:sz="4" w:space="0" w:color="auto"/>
+      </w:tblBorders>
+    </w:tblPr>
+  </w:style>
 </w:styles>
 </file>
 
@@ -6561,7 +7624,7 @@
 </file>
 
 <file path=customXml/itemProps1.xml><?xml version="1.0" encoding="utf-8"?>
-<ds:datastoreItem xmlns:ds="http://schemas.openxmlformats.org/officeDocument/2006/customXml" ds:itemID="{59EC51F6-666E-4796-9ED3-D7BED8C417D4}">
+<ds:datastoreItem xmlns:ds="http://schemas.openxmlformats.org/officeDocument/2006/customXml" ds:itemID="{8A6F3B8E-388E-4AA5-A138-5CE27D47D2CC}">
   <ds:schemaRefs>
     <ds:schemaRef ds:uri="http://schemas.openxmlformats.org/officeDocument/2006/bibliography"/>
   </ds:schemaRefs>

</xml_diff>